<commit_message>
adição escopo sprint 3
</commit_message>
<xml_diff>
--- a/Documentação/Documentação_Lumus.docx
+++ b/Documentação/Documentação_Lumus.docx
@@ -41,7 +41,43 @@
           <w:sz w:val="32"/>
           <w:shd w:fill="auto" w:val="clear"/>
         </w:rPr>
-        <w:t xml:space="preserve">– Lumus Sense – Lumus Save</w:t>
+        <w:t xml:space="preserve">–</w:t>
+      </w:r>
+      <w:r>
+        <w:rPr>
+          <w:rFonts w:ascii="Calibri" w:hAnsi="Calibri" w:cs="Calibri" w:eastAsia="Calibri"/>
+          <w:b/>
+          <w:color w:val="2F5496"/>
+          <w:spacing w:val="0"/>
+          <w:position w:val="0"/>
+          <w:sz w:val="32"/>
+          <w:shd w:fill="auto" w:val="clear"/>
+        </w:rPr>
+        <w:t xml:space="preserve"> Lumus Sense </w:t>
+      </w:r>
+      <w:r>
+        <w:rPr>
+          <w:rFonts w:ascii="Calibri" w:hAnsi="Calibri" w:cs="Calibri" w:eastAsia="Calibri"/>
+          <w:b/>
+          <w:color w:val="2F5496"/>
+          <w:spacing w:val="0"/>
+          <w:position w:val="0"/>
+          <w:sz w:val="32"/>
+          <w:shd w:fill="auto" w:val="clear"/>
+        </w:rPr>
+        <w:t xml:space="preserve">–</w:t>
+      </w:r>
+      <w:r>
+        <w:rPr>
+          <w:rFonts w:ascii="Calibri" w:hAnsi="Calibri" w:cs="Calibri" w:eastAsia="Calibri"/>
+          <w:b/>
+          <w:color w:val="2F5496"/>
+          <w:spacing w:val="0"/>
+          <w:position w:val="0"/>
+          <w:sz w:val="32"/>
+          <w:shd w:fill="auto" w:val="clear"/>
+        </w:rPr>
+        <w:t xml:space="preserve"> Lumus Save</w:t>
       </w:r>
     </w:p>
     <w:p>
@@ -111,8 +147,8 @@
             </w:tcBorders>
             <w:shd w:color="auto" w:fill="8eaadb" w:val="clear"/>
             <w:tcMar>
-              <w:left w:w="109" w:type="dxa"/>
-              <w:right w:w="109" w:type="dxa"/>
+              <w:left w:w="108" w:type="dxa"/>
+              <w:right w:w="108" w:type="dxa"/>
             </w:tcMar>
             <w:vAlign w:val="top"/>
           </w:tcPr>
@@ -125,7 +161,6 @@
                 <w:rFonts w:ascii="Calibri" w:hAnsi="Calibri" w:cs="Calibri" w:eastAsia="Calibri"/>
                 <w:spacing w:val="0"/>
                 <w:position w:val="0"/>
-                <w:shd w:fill="auto" w:val="clear"/>
               </w:rPr>
             </w:pPr>
             <w:r>
@@ -165,8 +200,8 @@
             </w:tcBorders>
             <w:shd w:color="auto" w:fill="8eaadb" w:val="clear"/>
             <w:tcMar>
-              <w:left w:w="109" w:type="dxa"/>
-              <w:right w:w="109" w:type="dxa"/>
+              <w:left w:w="108" w:type="dxa"/>
+              <w:right w:w="108" w:type="dxa"/>
             </w:tcMar>
             <w:vAlign w:val="top"/>
           </w:tcPr>
@@ -179,7 +214,6 @@
                 <w:rFonts w:ascii="Calibri" w:hAnsi="Calibri" w:cs="Calibri" w:eastAsia="Calibri"/>
                 <w:spacing w:val="0"/>
                 <w:position w:val="0"/>
-                <w:shd w:fill="auto" w:val="clear"/>
               </w:rPr>
             </w:pPr>
             <w:r>
@@ -225,8 +259,8 @@
             </w:tcBorders>
             <w:shd w:color="000000" w:fill="ffffff" w:val="clear"/>
             <w:tcMar>
-              <w:left w:w="109" w:type="dxa"/>
-              <w:right w:w="109" w:type="dxa"/>
+              <w:left w:w="108" w:type="dxa"/>
+              <w:right w:w="108" w:type="dxa"/>
             </w:tcMar>
             <w:vAlign w:val="top"/>
           </w:tcPr>
@@ -242,7 +276,6 @@
                 <w:color w:val="auto"/>
                 <w:spacing w:val="0"/>
                 <w:position w:val="0"/>
-                <w:shd w:fill="auto" w:val="clear"/>
               </w:rPr>
             </w:pPr>
             <w:r>
@@ -270,8 +303,8 @@
             </w:tcBorders>
             <w:shd w:color="000000" w:fill="ffffff" w:val="clear"/>
             <w:tcMar>
-              <w:left w:w="109" w:type="dxa"/>
-              <w:right w:w="109" w:type="dxa"/>
+              <w:left w:w="108" w:type="dxa"/>
+              <w:right w:w="108" w:type="dxa"/>
             </w:tcMar>
             <w:vAlign w:val="top"/>
           </w:tcPr>
@@ -284,7 +317,6 @@
                 <w:color w:val="auto"/>
                 <w:spacing w:val="0"/>
                 <w:position w:val="0"/>
-                <w:shd w:fill="auto" w:val="clear"/>
               </w:rPr>
             </w:pPr>
             <w:r>
@@ -318,8 +350,8 @@
             </w:tcBorders>
             <w:shd w:color="000000" w:fill="ffffff" w:val="clear"/>
             <w:tcMar>
-              <w:left w:w="109" w:type="dxa"/>
-              <w:right w:w="109" w:type="dxa"/>
+              <w:left w:w="108" w:type="dxa"/>
+              <w:right w:w="108" w:type="dxa"/>
             </w:tcMar>
             <w:vAlign w:val="top"/>
           </w:tcPr>
@@ -332,7 +364,6 @@
                 <w:color w:val="auto"/>
                 <w:spacing w:val="0"/>
                 <w:position w:val="0"/>
-                <w:shd w:fill="auto" w:val="clear"/>
               </w:rPr>
             </w:pPr>
             <w:r>
@@ -360,8 +391,8 @@
             </w:tcBorders>
             <w:shd w:color="000000" w:fill="ffffff" w:val="clear"/>
             <w:tcMar>
-              <w:left w:w="109" w:type="dxa"/>
-              <w:right w:w="109" w:type="dxa"/>
+              <w:left w:w="108" w:type="dxa"/>
+              <w:right w:w="108" w:type="dxa"/>
             </w:tcMar>
             <w:vAlign w:val="top"/>
           </w:tcPr>
@@ -374,7 +405,6 @@
                 <w:color w:val="auto"/>
                 <w:spacing w:val="0"/>
                 <w:position w:val="0"/>
-                <w:shd w:fill="auto" w:val="clear"/>
               </w:rPr>
             </w:pPr>
             <w:r>
@@ -408,8 +438,8 @@
             </w:tcBorders>
             <w:shd w:color="000000" w:fill="ffffff" w:val="clear"/>
             <w:tcMar>
-              <w:left w:w="109" w:type="dxa"/>
-              <w:right w:w="109" w:type="dxa"/>
+              <w:left w:w="108" w:type="dxa"/>
+              <w:right w:w="108" w:type="dxa"/>
             </w:tcMar>
             <w:vAlign w:val="top"/>
           </w:tcPr>
@@ -422,7 +452,6 @@
                 <w:color w:val="auto"/>
                 <w:spacing w:val="0"/>
                 <w:position w:val="0"/>
-                <w:shd w:fill="auto" w:val="clear"/>
               </w:rPr>
             </w:pPr>
             <w:r>
@@ -450,8 +479,8 @@
             </w:tcBorders>
             <w:shd w:color="000000" w:fill="ffffff" w:val="clear"/>
             <w:tcMar>
-              <w:left w:w="109" w:type="dxa"/>
-              <w:right w:w="109" w:type="dxa"/>
+              <w:left w:w="108" w:type="dxa"/>
+              <w:right w:w="108" w:type="dxa"/>
             </w:tcMar>
             <w:vAlign w:val="top"/>
           </w:tcPr>
@@ -461,12 +490,9 @@
               <w:ind w:right="0" w:left="0" w:firstLine="0"/>
               <w:jc w:val="both"/>
               <w:rPr>
-                <w:rFonts w:ascii="Times New Roman" w:hAnsi="Times New Roman" w:cs="Times New Roman" w:eastAsia="Times New Roman"/>
                 <w:color w:val="auto"/>
                 <w:spacing w:val="0"/>
                 <w:position w:val="0"/>
-                <w:sz w:val="20"/>
-                <w:shd w:fill="auto" w:val="clear"/>
               </w:rPr>
             </w:pPr>
             <w:r>
@@ -500,8 +526,8 @@
             </w:tcBorders>
             <w:shd w:color="000000" w:fill="ffffff" w:val="clear"/>
             <w:tcMar>
-              <w:left w:w="109" w:type="dxa"/>
-              <w:right w:w="109" w:type="dxa"/>
+              <w:left w:w="108" w:type="dxa"/>
+              <w:right w:w="108" w:type="dxa"/>
             </w:tcMar>
             <w:vAlign w:val="top"/>
           </w:tcPr>
@@ -514,7 +540,6 @@
                 <w:color w:val="auto"/>
                 <w:spacing w:val="0"/>
                 <w:position w:val="0"/>
-                <w:shd w:fill="auto" w:val="clear"/>
               </w:rPr>
             </w:pPr>
             <w:r>
@@ -542,8 +567,8 @@
             </w:tcBorders>
             <w:shd w:color="000000" w:fill="ffffff" w:val="clear"/>
             <w:tcMar>
-              <w:left w:w="109" w:type="dxa"/>
-              <w:right w:w="109" w:type="dxa"/>
+              <w:left w:w="108" w:type="dxa"/>
+              <w:right w:w="108" w:type="dxa"/>
             </w:tcMar>
             <w:vAlign w:val="top"/>
           </w:tcPr>
@@ -556,7 +581,6 @@
                 <w:color w:val="auto"/>
                 <w:spacing w:val="0"/>
                 <w:position w:val="0"/>
-                <w:shd w:fill="auto" w:val="clear"/>
               </w:rPr>
             </w:pPr>
             <w:r>
@@ -590,8 +614,8 @@
             </w:tcBorders>
             <w:shd w:color="000000" w:fill="ffffff" w:val="clear"/>
             <w:tcMar>
-              <w:left w:w="109" w:type="dxa"/>
-              <w:right w:w="109" w:type="dxa"/>
+              <w:left w:w="108" w:type="dxa"/>
+              <w:right w:w="108" w:type="dxa"/>
             </w:tcMar>
             <w:vAlign w:val="top"/>
           </w:tcPr>
@@ -604,7 +628,6 @@
                 <w:color w:val="auto"/>
                 <w:spacing w:val="0"/>
                 <w:position w:val="0"/>
-                <w:shd w:fill="auto" w:val="clear"/>
               </w:rPr>
             </w:pPr>
             <w:r>
@@ -632,8 +655,8 @@
             </w:tcBorders>
             <w:shd w:color="000000" w:fill="ffffff" w:val="clear"/>
             <w:tcMar>
-              <w:left w:w="109" w:type="dxa"/>
-              <w:right w:w="109" w:type="dxa"/>
+              <w:left w:w="108" w:type="dxa"/>
+              <w:right w:w="108" w:type="dxa"/>
             </w:tcMar>
             <w:vAlign w:val="top"/>
           </w:tcPr>
@@ -646,7 +669,6 @@
                 <w:color w:val="auto"/>
                 <w:spacing w:val="0"/>
                 <w:position w:val="0"/>
-                <w:shd w:fill="auto" w:val="clear"/>
               </w:rPr>
             </w:pPr>
             <w:r>
@@ -985,8 +1007,8 @@
         </w:rPr>
       </w:pPr>
       <w:r>
-        <w:object w:dxaOrig="3069" w:dyaOrig="7243">
-          <v:rect xmlns:o="urn:schemas-microsoft-com:office:office" xmlns:v="urn:schemas-microsoft-com:vml" id="rectole0000000000" style="width:153.450000pt;height:362.150000pt" o:preferrelative="t" o:ole="">
+        <w:object w:dxaOrig="3097" w:dyaOrig="7329">
+          <v:rect xmlns:o="urn:schemas-microsoft-com:office:office" xmlns:v="urn:schemas-microsoft-com:vml" id="rectole0000000000" style="width:154.850000pt;height:366.450000pt" o:preferrelative="t" o:ole="">
             <o:lock v:ext="edit"/>
             <v:imagedata xmlns:r="http://schemas.openxmlformats.org/officeDocument/2006/relationships" r:id="docRId1" o:title=""/>
           </v:rect>
@@ -1447,6 +1469,49 @@
         <w:jc w:val="both"/>
         <w:rPr>
           <w:rFonts w:ascii="Simplon Mono" w:hAnsi="Simplon Mono" w:cs="Simplon Mono" w:eastAsia="Simplon Mono"/>
+          <w:b/>
+          <w:color w:val="4F81BD"/>
+          <w:spacing w:val="0"/>
+          <w:position w:val="0"/>
+          <w:sz w:val="32"/>
+          <w:shd w:fill="auto" w:val="clear"/>
+        </w:rPr>
+      </w:pPr>
+    </w:p>
+    <w:p>
+      <w:pPr>
+        <w:spacing w:before="40" w:after="40" w:line="240"/>
+        <w:ind w:right="0" w:left="0" w:firstLine="0"/>
+        <w:jc w:val="both"/>
+        <w:rPr>
+          <w:rFonts w:ascii="Simplon Mono" w:hAnsi="Simplon Mono" w:cs="Simplon Mono" w:eastAsia="Simplon Mono"/>
+          <w:color w:val="595959"/>
+          <w:spacing w:val="0"/>
+          <w:position w:val="0"/>
+          <w:sz w:val="22"/>
+          <w:shd w:fill="auto" w:val="clear"/>
+        </w:rPr>
+      </w:pPr>
+      <w:r>
+        <w:rPr>
+          <w:rFonts w:ascii="Simplon Mono" w:hAnsi="Simplon Mono" w:cs="Simplon Mono" w:eastAsia="Simplon Mono"/>
+          <w:b/>
+          <w:color w:val="004DBB"/>
+          <w:spacing w:val="0"/>
+          <w:position w:val="0"/>
+          <w:sz w:val="32"/>
+          <w:shd w:fill="auto" w:val="clear"/>
+        </w:rPr>
+        <w:t xml:space="preserve">Sprint 3</w:t>
+      </w:r>
+    </w:p>
+    <w:p>
+      <w:pPr>
+        <w:spacing w:before="40" w:after="40" w:line="240"/>
+        <w:ind w:right="0" w:left="0" w:firstLine="0"/>
+        <w:jc w:val="both"/>
+        <w:rPr>
+          <w:rFonts w:ascii="Simplon Mono" w:hAnsi="Simplon Mono" w:cs="Simplon Mono" w:eastAsia="Simplon Mono"/>
           <w:color w:val="595959"/>
           <w:spacing w:val="0"/>
           <w:position w:val="0"/>
@@ -1464,7 +1529,453 @@
           <w:shd w:fill="auto" w:val="clear"/>
         </w:rPr>
         <w:tab/>
-        <w:t xml:space="preserve">finalizando, na terceira sprint temos como objetivo a entrega do site funcional, além do produto, uma página com dashboards informativos sobre os sensores do local instalados pela nossa equipe técnica, os quais já estarão prontos para utilização das empresas parceiras. </w:t>
+        <w:t xml:space="preserve">Na etapa final do projeto Lumus Save, seremos capazes de fazer a conexão de todos os requisitos que ainda não estavam se conectando à principal ferramenta que nos une aos nossos clientes tanto como conseguiremos finalizar todas os entregáveis das sprints anteriores que não puderam ser validadas. As entregas serão:  </w:t>
+      </w:r>
+    </w:p>
+    <w:p>
+      <w:pPr>
+        <w:numPr>
+          <w:ilvl w:val="0"/>
+          <w:numId w:val="42"/>
+        </w:numPr>
+        <w:spacing w:before="40" w:after="40" w:line="240"/>
+        <w:ind w:right="0" w:left="720" w:hanging="360"/>
+        <w:jc w:val="both"/>
+        <w:rPr>
+          <w:rFonts w:ascii="Calibri" w:hAnsi="Calibri" w:cs="Calibri" w:eastAsia="Calibri"/>
+          <w:color w:val="595959"/>
+          <w:spacing w:val="0"/>
+          <w:position w:val="0"/>
+          <w:sz w:val="22"/>
+          <w:shd w:fill="auto" w:val="clear"/>
+        </w:rPr>
+      </w:pPr>
+      <w:r>
+        <w:rPr>
+          <w:rFonts w:ascii="Simplon Mono" w:hAnsi="Simplon Mono" w:cs="Simplon Mono" w:eastAsia="Simplon Mono"/>
+          <w:color w:val="595959"/>
+          <w:spacing w:val="0"/>
+          <w:position w:val="0"/>
+          <w:sz w:val="22"/>
+          <w:shd w:fill="auto" w:val="clear"/>
+        </w:rPr>
+        <w:t xml:space="preserve">Manual de Instalação </w:t>
+      </w:r>
+      <w:r>
+        <w:rPr>
+          <w:rFonts w:ascii="Arial" w:hAnsi="Arial" w:cs="Arial" w:eastAsia="Arial"/>
+          <w:color w:val="595959"/>
+          <w:spacing w:val="0"/>
+          <w:position w:val="0"/>
+          <w:sz w:val="22"/>
+          <w:shd w:fill="auto" w:val="clear"/>
+        </w:rPr>
+        <w:t xml:space="preserve">–</w:t>
+      </w:r>
+      <w:r>
+        <w:rPr>
+          <w:rFonts w:ascii="Calibri" w:hAnsi="Calibri" w:cs="Calibri" w:eastAsia="Calibri"/>
+          <w:color w:val="595959"/>
+          <w:spacing w:val="0"/>
+          <w:position w:val="0"/>
+          <w:sz w:val="22"/>
+          <w:shd w:fill="auto" w:val="clear"/>
+        </w:rPr>
+        <w:t xml:space="preserve"> passo a passo de como utilizar nosso produto, contendo imagens para que seja o mais intuitivo possível. </w:t>
+      </w:r>
+    </w:p>
+    <w:p>
+      <w:pPr>
+        <w:numPr>
+          <w:ilvl w:val="0"/>
+          <w:numId w:val="42"/>
+        </w:numPr>
+        <w:spacing w:before="40" w:after="40" w:line="240"/>
+        <w:ind w:right="0" w:left="720" w:hanging="360"/>
+        <w:jc w:val="both"/>
+        <w:rPr>
+          <w:rFonts w:ascii="Calibri" w:hAnsi="Calibri" w:cs="Calibri" w:eastAsia="Calibri"/>
+          <w:color w:val="595959"/>
+          <w:spacing w:val="0"/>
+          <w:position w:val="0"/>
+          <w:sz w:val="22"/>
+          <w:shd w:fill="auto" w:val="clear"/>
+        </w:rPr>
+      </w:pPr>
+      <w:r>
+        <w:rPr>
+          <w:rFonts w:ascii="Calibri" w:hAnsi="Calibri" w:cs="Calibri" w:eastAsia="Calibri"/>
+          <w:color w:val="595959"/>
+          <w:spacing w:val="0"/>
+          <w:position w:val="0"/>
+          <w:sz w:val="22"/>
+          <w:shd w:fill="auto" w:val="clear"/>
+        </w:rPr>
+        <w:t xml:space="preserve">Documentação final do Projeto. </w:t>
+      </w:r>
+    </w:p>
+    <w:p>
+      <w:pPr>
+        <w:numPr>
+          <w:ilvl w:val="0"/>
+          <w:numId w:val="42"/>
+        </w:numPr>
+        <w:spacing w:before="40" w:after="40" w:line="240"/>
+        <w:ind w:right="0" w:left="720" w:hanging="360"/>
+        <w:jc w:val="both"/>
+        <w:rPr>
+          <w:rFonts w:ascii="Calibri" w:hAnsi="Calibri" w:cs="Calibri" w:eastAsia="Calibri"/>
+          <w:color w:val="595959"/>
+          <w:spacing w:val="0"/>
+          <w:position w:val="0"/>
+          <w:sz w:val="22"/>
+          <w:shd w:fill="auto" w:val="clear"/>
+        </w:rPr>
+      </w:pPr>
+      <w:r>
+        <w:rPr>
+          <w:rFonts w:ascii="Calibri" w:hAnsi="Calibri" w:cs="Calibri" w:eastAsia="Calibri"/>
+          <w:color w:val="595959"/>
+          <w:spacing w:val="0"/>
+          <w:position w:val="0"/>
+          <w:sz w:val="22"/>
+          <w:shd w:fill="auto" w:val="clear"/>
+        </w:rPr>
+        <w:t xml:space="preserve">Powerpoint da apresentação do projeto </w:t>
+      </w:r>
+      <w:r>
+        <w:rPr>
+          <w:rFonts w:ascii="Calibri" w:hAnsi="Calibri" w:cs="Calibri" w:eastAsia="Calibri"/>
+          <w:color w:val="595959"/>
+          <w:spacing w:val="0"/>
+          <w:position w:val="0"/>
+          <w:sz w:val="22"/>
+          <w:shd w:fill="auto" w:val="clear"/>
+        </w:rPr>
+        <w:t xml:space="preserve">– bem escrito e revisado. </w:t>
+      </w:r>
+    </w:p>
+    <w:p>
+      <w:pPr>
+        <w:numPr>
+          <w:ilvl w:val="0"/>
+          <w:numId w:val="42"/>
+        </w:numPr>
+        <w:spacing w:before="40" w:after="40" w:line="240"/>
+        <w:ind w:right="0" w:left="720" w:hanging="360"/>
+        <w:jc w:val="both"/>
+        <w:rPr>
+          <w:rFonts w:ascii="Calibri" w:hAnsi="Calibri" w:cs="Calibri" w:eastAsia="Calibri"/>
+          <w:color w:val="595959"/>
+          <w:spacing w:val="0"/>
+          <w:position w:val="0"/>
+          <w:sz w:val="22"/>
+          <w:shd w:fill="auto" w:val="clear"/>
+        </w:rPr>
+      </w:pPr>
+      <w:r>
+        <w:rPr>
+          <w:rFonts w:ascii="Calibri" w:hAnsi="Calibri" w:cs="Calibri" w:eastAsia="Calibri"/>
+          <w:color w:val="595959"/>
+          <w:spacing w:val="0"/>
+          <w:position w:val="0"/>
+          <w:sz w:val="22"/>
+          <w:shd w:fill="auto" w:val="clear"/>
+        </w:rPr>
+        <w:t xml:space="preserve">Site Institucional – vers</w:t>
+      </w:r>
+      <w:r>
+        <w:rPr>
+          <w:rFonts w:ascii="Calibri" w:hAnsi="Calibri" w:cs="Calibri" w:eastAsia="Calibri"/>
+          <w:color w:val="595959"/>
+          <w:spacing w:val="0"/>
+          <w:position w:val="0"/>
+          <w:sz w:val="22"/>
+          <w:shd w:fill="auto" w:val="clear"/>
+        </w:rPr>
+        <w:t xml:space="preserve">ão final com cadastro, login e dashboard, conectado ao banco de dados do projeto. </w:t>
+      </w:r>
+    </w:p>
+    <w:p>
+      <w:pPr>
+        <w:numPr>
+          <w:ilvl w:val="0"/>
+          <w:numId w:val="42"/>
+        </w:numPr>
+        <w:spacing w:before="40" w:after="40" w:line="240"/>
+        <w:ind w:right="0" w:left="720" w:hanging="360"/>
+        <w:jc w:val="both"/>
+        <w:rPr>
+          <w:rFonts w:ascii="Calibri" w:hAnsi="Calibri" w:cs="Calibri" w:eastAsia="Calibri"/>
+          <w:color w:val="595959"/>
+          <w:spacing w:val="0"/>
+          <w:position w:val="0"/>
+          <w:sz w:val="22"/>
+          <w:shd w:fill="auto" w:val="clear"/>
+        </w:rPr>
+      </w:pPr>
+      <w:r>
+        <w:rPr>
+          <w:rFonts w:ascii="Calibri" w:hAnsi="Calibri" w:cs="Calibri" w:eastAsia="Calibri"/>
+          <w:color w:val="595959"/>
+          <w:spacing w:val="0"/>
+          <w:position w:val="0"/>
+          <w:sz w:val="22"/>
+          <w:shd w:fill="auto" w:val="clear"/>
+        </w:rPr>
+        <w:t xml:space="preserve">Fluxograma do Processo de Atendimento do Suporte </w:t>
+      </w:r>
+      <w:r>
+        <w:rPr>
+          <w:rFonts w:ascii="Calibri" w:hAnsi="Calibri" w:cs="Calibri" w:eastAsia="Calibri"/>
+          <w:color w:val="595959"/>
+          <w:spacing w:val="0"/>
+          <w:position w:val="0"/>
+          <w:sz w:val="22"/>
+          <w:shd w:fill="auto" w:val="clear"/>
+        </w:rPr>
+        <w:t xml:space="preserve">– explica</w:t>
+      </w:r>
+      <w:r>
+        <w:rPr>
+          <w:rFonts w:ascii="Calibri" w:hAnsi="Calibri" w:cs="Calibri" w:eastAsia="Calibri"/>
+          <w:color w:val="595959"/>
+          <w:spacing w:val="0"/>
+          <w:position w:val="0"/>
+          <w:sz w:val="22"/>
+          <w:shd w:fill="auto" w:val="clear"/>
+        </w:rPr>
+        <w:t xml:space="preserve">ção dos processos que envolvem a etapa de suporte da Lumus Sense. </w:t>
+      </w:r>
+    </w:p>
+    <w:p>
+      <w:pPr>
+        <w:numPr>
+          <w:ilvl w:val="0"/>
+          <w:numId w:val="42"/>
+        </w:numPr>
+        <w:spacing w:before="40" w:after="40" w:line="240"/>
+        <w:ind w:right="0" w:left="720" w:hanging="360"/>
+        <w:jc w:val="both"/>
+        <w:rPr>
+          <w:rFonts w:ascii="Calibri" w:hAnsi="Calibri" w:cs="Calibri" w:eastAsia="Calibri"/>
+          <w:color w:val="595959"/>
+          <w:spacing w:val="0"/>
+          <w:position w:val="0"/>
+          <w:sz w:val="22"/>
+          <w:shd w:fill="auto" w:val="clear"/>
+        </w:rPr>
+      </w:pPr>
+      <w:r>
+        <w:rPr>
+          <w:rFonts w:ascii="Calibri" w:hAnsi="Calibri" w:cs="Calibri" w:eastAsia="Calibri"/>
+          <w:color w:val="595959"/>
+          <w:spacing w:val="0"/>
+          <w:position w:val="0"/>
+          <w:sz w:val="22"/>
+          <w:shd w:fill="auto" w:val="clear"/>
+        </w:rPr>
+        <w:t xml:space="preserve">Ferramenta de Help Desk configurada e integrada à solução </w:t>
+      </w:r>
+      <w:r>
+        <w:rPr>
+          <w:rFonts w:ascii="Calibri" w:hAnsi="Calibri" w:cs="Calibri" w:eastAsia="Calibri"/>
+          <w:color w:val="595959"/>
+          <w:spacing w:val="0"/>
+          <w:position w:val="0"/>
+          <w:sz w:val="22"/>
+          <w:shd w:fill="auto" w:val="clear"/>
+        </w:rPr>
+        <w:t xml:space="preserve">– disponibiliza</w:t>
+      </w:r>
+      <w:r>
+        <w:rPr>
+          <w:rFonts w:ascii="Calibri" w:hAnsi="Calibri" w:cs="Calibri" w:eastAsia="Calibri"/>
+          <w:color w:val="595959"/>
+          <w:spacing w:val="0"/>
+          <w:position w:val="0"/>
+          <w:sz w:val="22"/>
+          <w:shd w:fill="auto" w:val="clear"/>
+        </w:rPr>
+        <w:t xml:space="preserve">ção da ferramenta de suporte ao usuário conectada diretamente ao site institucional. </w:t>
+      </w:r>
+    </w:p>
+    <w:p>
+      <w:pPr>
+        <w:numPr>
+          <w:ilvl w:val="0"/>
+          <w:numId w:val="42"/>
+        </w:numPr>
+        <w:spacing w:before="40" w:after="40" w:line="240"/>
+        <w:ind w:right="0" w:left="720" w:hanging="360"/>
+        <w:jc w:val="both"/>
+        <w:rPr>
+          <w:rFonts w:ascii="Calibri" w:hAnsi="Calibri" w:cs="Calibri" w:eastAsia="Calibri"/>
+          <w:color w:val="595959"/>
+          <w:spacing w:val="0"/>
+          <w:position w:val="0"/>
+          <w:sz w:val="22"/>
+          <w:shd w:fill="auto" w:val="clear"/>
+        </w:rPr>
+      </w:pPr>
+      <w:r>
+        <w:rPr>
+          <w:rFonts w:ascii="Calibri" w:hAnsi="Calibri" w:cs="Calibri" w:eastAsia="Calibri"/>
+          <w:color w:val="595959"/>
+          <w:spacing w:val="0"/>
+          <w:position w:val="0"/>
+          <w:sz w:val="22"/>
+          <w:shd w:fill="auto" w:val="clear"/>
+        </w:rPr>
+        <w:t xml:space="preserve">Modelagem Lógica e tabelas  no MySQL Workbench </w:t>
+      </w:r>
+      <w:r>
+        <w:rPr>
+          <w:rFonts w:ascii="Calibri" w:hAnsi="Calibri" w:cs="Calibri" w:eastAsia="Calibri"/>
+          <w:color w:val="595959"/>
+          <w:spacing w:val="0"/>
+          <w:position w:val="0"/>
+          <w:sz w:val="22"/>
+          <w:shd w:fill="auto" w:val="clear"/>
+        </w:rPr>
+        <w:t xml:space="preserve">– revisada e validada pelos professores. </w:t>
+      </w:r>
+    </w:p>
+    <w:p>
+      <w:pPr>
+        <w:numPr>
+          <w:ilvl w:val="0"/>
+          <w:numId w:val="42"/>
+        </w:numPr>
+        <w:spacing w:before="40" w:after="40" w:line="240"/>
+        <w:ind w:right="0" w:left="720" w:hanging="360"/>
+        <w:jc w:val="both"/>
+        <w:rPr>
+          <w:rFonts w:ascii="Calibri" w:hAnsi="Calibri" w:cs="Calibri" w:eastAsia="Calibri"/>
+          <w:color w:val="595959"/>
+          <w:spacing w:val="0"/>
+          <w:position w:val="0"/>
+          <w:sz w:val="22"/>
+          <w:shd w:fill="auto" w:val="clear"/>
+        </w:rPr>
+      </w:pPr>
+      <w:r>
+        <w:rPr>
+          <w:rFonts w:ascii="Calibri" w:hAnsi="Calibri" w:cs="Calibri" w:eastAsia="Calibri"/>
+          <w:color w:val="595959"/>
+          <w:spacing w:val="0"/>
+          <w:position w:val="0"/>
+          <w:sz w:val="22"/>
+          <w:shd w:fill="auto" w:val="clear"/>
+        </w:rPr>
+        <w:t xml:space="preserve">Teste Integrado do Analytics </w:t>
+      </w:r>
+      <w:r>
+        <w:rPr>
+          <w:rFonts w:ascii="Calibri" w:hAnsi="Calibri" w:cs="Calibri" w:eastAsia="Calibri"/>
+          <w:color w:val="595959"/>
+          <w:spacing w:val="0"/>
+          <w:position w:val="0"/>
+          <w:sz w:val="22"/>
+          <w:shd w:fill="auto" w:val="clear"/>
+        </w:rPr>
+        <w:t xml:space="preserve">- a</w:t>
+      </w:r>
+      <w:r>
+        <w:rPr>
+          <w:rFonts w:ascii="Calibri" w:hAnsi="Calibri" w:cs="Calibri" w:eastAsia="Calibri"/>
+          <w:color w:val="595959"/>
+          <w:spacing w:val="0"/>
+          <w:position w:val="0"/>
+          <w:sz w:val="22"/>
+          <w:shd w:fill="auto" w:val="clear"/>
+        </w:rPr>
+        <w:t xml:space="preserve">lerta</w:t>
+      </w:r>
+      <w:r>
+        <w:rPr>
+          <w:rFonts w:ascii="Calibri" w:hAnsi="Calibri" w:cs="Calibri" w:eastAsia="Calibri"/>
+          <w:color w:val="595959"/>
+          <w:spacing w:val="0"/>
+          <w:position w:val="0"/>
+          <w:sz w:val="22"/>
+          <w:shd w:fill="auto" w:val="clear"/>
+        </w:rPr>
+        <w:t xml:space="preserve">s de temperatura em tempo real incluídos na dashboard do usuário</w:t>
+      </w:r>
+      <w:r>
+        <w:rPr>
+          <w:rFonts w:ascii="Calibri" w:hAnsi="Calibri" w:cs="Calibri" w:eastAsia="Calibri"/>
+          <w:color w:val="595959"/>
+          <w:spacing w:val="0"/>
+          <w:position w:val="0"/>
+          <w:sz w:val="22"/>
+          <w:shd w:fill="auto" w:val="clear"/>
+        </w:rPr>
+        <w:t xml:space="preserve">. </w:t>
+      </w:r>
+    </w:p>
+    <w:p>
+      <w:pPr>
+        <w:numPr>
+          <w:ilvl w:val="0"/>
+          <w:numId w:val="42"/>
+        </w:numPr>
+        <w:spacing w:before="40" w:after="40" w:line="240"/>
+        <w:ind w:right="0" w:left="720" w:hanging="360"/>
+        <w:jc w:val="both"/>
+        <w:rPr>
+          <w:rFonts w:ascii="Simplon Mono" w:hAnsi="Simplon Mono" w:cs="Simplon Mono" w:eastAsia="Simplon Mono"/>
+          <w:color w:val="595959"/>
+          <w:spacing w:val="0"/>
+          <w:position w:val="0"/>
+          <w:sz w:val="22"/>
+          <w:shd w:fill="auto" w:val="clear"/>
+        </w:rPr>
+      </w:pPr>
+      <w:r>
+        <w:rPr>
+          <w:rFonts w:ascii="Calibri" w:hAnsi="Calibri" w:cs="Calibri" w:eastAsia="Calibri"/>
+          <w:color w:val="595959"/>
+          <w:spacing w:val="0"/>
+          <w:position w:val="0"/>
+          <w:sz w:val="22"/>
+          <w:shd w:fill="auto" w:val="clear"/>
+        </w:rPr>
+        <w:t xml:space="preserve">Teste Integrado da Solu</w:t>
+      </w:r>
+      <w:r>
+        <w:rPr>
+          <w:rFonts w:ascii="Calibri" w:hAnsi="Calibri" w:cs="Calibri" w:eastAsia="Calibri"/>
+          <w:color w:val="595959"/>
+          <w:spacing w:val="0"/>
+          <w:position w:val="0"/>
+          <w:sz w:val="22"/>
+          <w:shd w:fill="auto" w:val="clear"/>
+        </w:rPr>
+        <w:t xml:space="preserve">ção de IoT </w:t>
+      </w:r>
+      <w:r>
+        <w:rPr>
+          <w:rFonts w:ascii="Calibri" w:hAnsi="Calibri" w:cs="Calibri" w:eastAsia="Calibri"/>
+          <w:color w:val="595959"/>
+          <w:spacing w:val="0"/>
+          <w:position w:val="0"/>
+          <w:sz w:val="22"/>
+          <w:shd w:fill="auto" w:val="clear"/>
+        </w:rPr>
+        <w:t xml:space="preserve">–  conex</w:t>
+      </w:r>
+      <w:r>
+        <w:rPr>
+          <w:rFonts w:ascii="Calibri" w:hAnsi="Calibri" w:cs="Calibri" w:eastAsia="Calibri"/>
+          <w:color w:val="595959"/>
+          <w:spacing w:val="0"/>
+          <w:position w:val="0"/>
+          <w:sz w:val="22"/>
+          <w:shd w:fill="auto" w:val="clear"/>
+        </w:rPr>
+        <w:t xml:space="preserve">ão do Arduino com o banco de dados. </w:t>
       </w:r>
     </w:p>
     <w:p>
@@ -1501,7 +2012,7 @@
       <w:pPr>
         <w:numPr>
           <w:ilvl w:val="0"/>
-          <w:numId w:val="43"/>
+          <w:numId w:val="44"/>
         </w:numPr>
         <w:spacing w:before="40" w:after="40" w:line="240"/>
         <w:ind w:right="0" w:left="720" w:hanging="360"/>
@@ -1531,7 +2042,7 @@
       <w:pPr>
         <w:numPr>
           <w:ilvl w:val="0"/>
-          <w:numId w:val="43"/>
+          <w:numId w:val="44"/>
         </w:numPr>
         <w:spacing w:before="40" w:after="40" w:line="240"/>
         <w:ind w:right="0" w:left="720" w:hanging="360"/>
@@ -1587,7 +2098,7 @@
       <w:pPr>
         <w:numPr>
           <w:ilvl w:val="0"/>
-          <w:numId w:val="45"/>
+          <w:numId w:val="46"/>
         </w:numPr>
         <w:spacing w:before="40" w:after="40" w:line="240"/>
         <w:ind w:right="0" w:left="720" w:hanging="360"/>
@@ -1617,7 +2128,7 @@
       <w:pPr>
         <w:numPr>
           <w:ilvl w:val="0"/>
-          <w:numId w:val="45"/>
+          <w:numId w:val="46"/>
         </w:numPr>
         <w:spacing w:before="40" w:after="40" w:line="240"/>
         <w:ind w:right="0" w:left="720" w:hanging="360"/>
@@ -1647,7 +2158,7 @@
       <w:pPr>
         <w:numPr>
           <w:ilvl w:val="0"/>
-          <w:numId w:val="45"/>
+          <w:numId w:val="46"/>
         </w:numPr>
         <w:spacing w:before="40" w:after="40" w:line="240"/>
         <w:ind w:right="0" w:left="720" w:hanging="360"/>
@@ -1787,7 +2298,7 @@
       <w:pPr>
         <w:numPr>
           <w:ilvl w:val="0"/>
-          <w:numId w:val="49"/>
+          <w:numId w:val="50"/>
         </w:numPr>
         <w:spacing w:before="40" w:after="40" w:line="240"/>
         <w:ind w:right="0" w:left="720" w:hanging="360"/>
@@ -2369,13 +2880,23 @@
       <w:lvlText w:val="•"/>
     </w:lvl>
   </w:abstractNum>
-  <w:num w:numId="43">
+  <w:abstractNum w:abstractNumId="18">
+    <w:lvl w:ilvl="0">
+      <w:start w:val="1"/>
+      <w:numFmt w:val="bullet"/>
+      <w:lvlText w:val="•"/>
+    </w:lvl>
+  </w:abstractNum>
+  <w:num w:numId="42">
+    <w:abstractNumId w:val="18"/>
+  </w:num>
+  <w:num w:numId="44">
     <w:abstractNumId w:val="12"/>
   </w:num>
-  <w:num w:numId="45">
+  <w:num w:numId="46">
     <w:abstractNumId w:val="6"/>
   </w:num>
-  <w:num w:numId="49">
+  <w:num w:numId="50">
     <w:abstractNumId w:val="0"/>
   </w:num>
 </w:numbering>

</xml_diff>

<commit_message>
Pequena mudança nas cores + copia dat-acqu-ino
</commit_message>
<xml_diff>
--- a/Documentação/Documentação_Lumus.docx
+++ b/Documentação/Documentação_Lumus.docx
@@ -7,7 +7,7 @@
         <w:keepNext/>
         <w:keepLines/>
         <w:spacing w:before="240" w:after="0" w:line="240" w:lineRule="auto"/>
-        <w:jc w:val="center"/>
+        <w:jc w:val="both"/>
         <w:rPr>
           <w:rFonts w:ascii="Calibri" w:eastAsia="Calibri" w:hAnsi="Calibri" w:cs="Calibri"/>
           <w:b/>
@@ -1032,6 +1032,7 @@
       <w:pPr>
         <w:spacing w:before="40" w:after="40" w:line="240" w:lineRule="auto"/>
         <w:ind w:firstLine="709"/>
+        <w:jc w:val="both"/>
         <w:rPr>
           <w:rFonts w:asciiTheme="majorHAnsi" w:eastAsia="Simplon Mono" w:hAnsiTheme="majorHAnsi" w:cstheme="majorHAnsi"/>
           <w:sz w:val="24"/>
@@ -1202,23 +1203,7 @@
           <w:sz w:val="24"/>
           <w:szCs w:val="24"/>
         </w:rPr>
-        <w:t>O projeto</w:t>
-      </w:r>
-      <w:r>
-        <w:rPr>
-          <w:rFonts w:asciiTheme="majorHAnsi" w:eastAsia="Simplon Mono" w:hAnsiTheme="majorHAnsi" w:cstheme="majorHAnsi"/>
-          <w:sz w:val="24"/>
-          <w:szCs w:val="24"/>
-        </w:rPr>
-        <w:t xml:space="preserve"> iniciará com a confecção completa da documentação,</w:t>
-      </w:r>
-      <w:r>
-        <w:rPr>
-          <w:rFonts w:asciiTheme="majorHAnsi" w:eastAsia="Simplon Mono" w:hAnsiTheme="majorHAnsi" w:cstheme="majorHAnsi"/>
-          <w:sz w:val="24"/>
-          <w:szCs w:val="24"/>
-        </w:rPr>
-        <w:t xml:space="preserve"> estabelecendo detalhadamente o corpo, os requisitos, as premissas e as restrições</w:t>
+        <w:t>O projeto iniciará com a confecção completa da documentação, estabelecendo detalhadamente o corpo, os requisitos, as premissas e as restrições</w:t>
       </w:r>
       <w:r>
         <w:rPr>
@@ -1259,15 +1244,7 @@
           <w:sz w:val="24"/>
           <w:szCs w:val="24"/>
         </w:rPr>
-        <w:t>Lumus</w:t>
-      </w:r>
-      <w:r>
-        <w:rPr>
-          <w:rFonts w:asciiTheme="majorHAnsi" w:eastAsia="Simplon Mono" w:hAnsiTheme="majorHAnsi" w:cstheme="majorHAnsi"/>
-          <w:sz w:val="24"/>
-          <w:szCs w:val="24"/>
-        </w:rPr>
-        <w:t>Save</w:t>
+        <w:t>LumusSave</w:t>
       </w:r>
       <w:proofErr w:type="spellEnd"/>
       <w:r>
@@ -1818,15 +1795,7 @@
           <w:sz w:val="24"/>
           <w:szCs w:val="24"/>
         </w:rPr>
-        <w:t xml:space="preserve"> Page’</w:t>
-      </w:r>
-      <w:r>
-        <w:rPr>
-          <w:rFonts w:asciiTheme="majorHAnsi" w:eastAsia="Simplon Mono" w:hAnsiTheme="majorHAnsi" w:cstheme="majorHAnsi"/>
-          <w:sz w:val="24"/>
-          <w:szCs w:val="24"/>
-        </w:rPr>
-        <w:t xml:space="preserve"> que</w:t>
+        <w:t xml:space="preserve"> Page’ que</w:t>
       </w:r>
       <w:r>
         <w:rPr>
@@ -1842,15 +1811,7 @@
           <w:sz w:val="24"/>
           <w:szCs w:val="24"/>
         </w:rPr>
-        <w:t xml:space="preserve">com </w:t>
-      </w:r>
-      <w:r>
-        <w:rPr>
-          <w:rFonts w:asciiTheme="majorHAnsi" w:eastAsia="Simplon Mono" w:hAnsiTheme="majorHAnsi" w:cstheme="majorHAnsi"/>
-          <w:sz w:val="24"/>
-          <w:szCs w:val="24"/>
-        </w:rPr>
-        <w:t>rolagem</w:t>
+        <w:t>com rolagem</w:t>
       </w:r>
       <w:r>
         <w:rPr>
@@ -1978,71 +1939,7 @@
           <w:sz w:val="24"/>
           <w:szCs w:val="24"/>
         </w:rPr>
-        <w:t xml:space="preserve"> </w:t>
-      </w:r>
-      <w:r>
-        <w:rPr>
-          <w:rFonts w:asciiTheme="majorHAnsi" w:eastAsia="Simplon Mono" w:hAnsiTheme="majorHAnsi" w:cstheme="majorHAnsi"/>
-          <w:sz w:val="24"/>
-          <w:szCs w:val="24"/>
-        </w:rPr>
-        <w:t>calculadora</w:t>
-      </w:r>
-      <w:r>
-        <w:rPr>
-          <w:rFonts w:asciiTheme="majorHAnsi" w:eastAsia="Simplon Mono" w:hAnsiTheme="majorHAnsi" w:cstheme="majorHAnsi"/>
-          <w:sz w:val="24"/>
-          <w:szCs w:val="24"/>
-        </w:rPr>
-        <w:t xml:space="preserve">, </w:t>
-      </w:r>
-      <w:r>
-        <w:rPr>
-          <w:rFonts w:asciiTheme="majorHAnsi" w:eastAsia="Simplon Mono" w:hAnsiTheme="majorHAnsi" w:cstheme="majorHAnsi"/>
-          <w:sz w:val="24"/>
-          <w:szCs w:val="24"/>
-        </w:rPr>
-        <w:t>sobre nós</w:t>
-      </w:r>
-      <w:r>
-        <w:rPr>
-          <w:rFonts w:asciiTheme="majorHAnsi" w:eastAsia="Simplon Mono" w:hAnsiTheme="majorHAnsi" w:cstheme="majorHAnsi"/>
-          <w:sz w:val="24"/>
-          <w:szCs w:val="24"/>
-        </w:rPr>
-        <w:t xml:space="preserve">, </w:t>
-      </w:r>
-      <w:r>
-        <w:rPr>
-          <w:rFonts w:asciiTheme="majorHAnsi" w:eastAsia="Simplon Mono" w:hAnsiTheme="majorHAnsi" w:cstheme="majorHAnsi"/>
-          <w:sz w:val="24"/>
-          <w:szCs w:val="24"/>
-        </w:rPr>
-        <w:t>login</w:t>
-      </w:r>
-      <w:r>
-        <w:rPr>
-          <w:rFonts w:asciiTheme="majorHAnsi" w:eastAsia="Simplon Mono" w:hAnsiTheme="majorHAnsi" w:cstheme="majorHAnsi"/>
-          <w:sz w:val="24"/>
-          <w:szCs w:val="24"/>
-        </w:rPr>
-        <w:t xml:space="preserve"> e </w:t>
-      </w:r>
-      <w:r>
-        <w:rPr>
-          <w:rFonts w:asciiTheme="majorHAnsi" w:eastAsia="Simplon Mono" w:hAnsiTheme="majorHAnsi" w:cstheme="majorHAnsi"/>
-          <w:sz w:val="24"/>
-          <w:szCs w:val="24"/>
-        </w:rPr>
-        <w:t>cadastro</w:t>
-      </w:r>
-      <w:r>
-        <w:rPr>
-          <w:rFonts w:asciiTheme="majorHAnsi" w:eastAsia="Simplon Mono" w:hAnsiTheme="majorHAnsi" w:cstheme="majorHAnsi"/>
-          <w:sz w:val="24"/>
-          <w:szCs w:val="24"/>
-        </w:rPr>
-        <w:t xml:space="preserve">. </w:t>
+        <w:t xml:space="preserve"> calculadora, sobre nós, login e cadastro. </w:t>
       </w:r>
     </w:p>
     <w:p>
@@ -2576,6 +2473,7 @@
     <w:p>
       <w:pPr>
         <w:spacing w:before="40" w:after="40" w:line="240" w:lineRule="auto"/>
+        <w:jc w:val="both"/>
       </w:pPr>
       <w:r>
         <w:rPr>
@@ -2589,6 +2487,7 @@
       <w:pPr>
         <w:spacing w:before="40" w:after="40" w:line="240" w:lineRule="auto"/>
         <w:ind w:firstLine="708"/>
+        <w:jc w:val="both"/>
         <w:rPr>
           <w:rFonts w:asciiTheme="majorHAnsi" w:hAnsiTheme="majorHAnsi" w:cstheme="majorHAnsi"/>
           <w:sz w:val="24"/>
@@ -2719,6 +2618,7 @@
       <w:pPr>
         <w:spacing w:before="40" w:after="40" w:line="240" w:lineRule="auto"/>
         <w:ind w:firstLine="708"/>
+        <w:jc w:val="both"/>
         <w:rPr>
           <w:rFonts w:asciiTheme="majorHAnsi" w:hAnsiTheme="majorHAnsi" w:cstheme="majorHAnsi"/>
           <w:sz w:val="24"/>
@@ -2738,6 +2638,7 @@
       <w:pPr>
         <w:spacing w:before="40" w:after="40" w:line="240" w:lineRule="auto"/>
         <w:ind w:firstLine="708"/>
+        <w:jc w:val="both"/>
         <w:rPr>
           <w:rFonts w:asciiTheme="majorHAnsi" w:hAnsiTheme="majorHAnsi" w:cstheme="majorHAnsi"/>
           <w:sz w:val="24"/>
@@ -2766,6 +2667,7 @@
       <w:pPr>
         <w:spacing w:before="40" w:after="40" w:line="240" w:lineRule="auto"/>
         <w:ind w:firstLine="708"/>
+        <w:jc w:val="both"/>
         <w:rPr>
           <w:rFonts w:asciiTheme="majorHAnsi" w:hAnsiTheme="majorHAnsi" w:cstheme="majorHAnsi"/>
           <w:sz w:val="24"/>
@@ -2821,6 +2723,7 @@
       <w:pPr>
         <w:spacing w:before="40" w:after="40" w:line="240" w:lineRule="auto"/>
         <w:ind w:firstLine="708"/>
+        <w:jc w:val="both"/>
         <w:rPr>
           <w:rFonts w:asciiTheme="majorHAnsi" w:hAnsiTheme="majorHAnsi" w:cstheme="majorHAnsi"/>
           <w:sz w:val="24"/>
@@ -2840,6 +2743,7 @@
       <w:pPr>
         <w:spacing w:before="40" w:after="40" w:line="240" w:lineRule="auto"/>
         <w:ind w:firstLine="709"/>
+        <w:jc w:val="both"/>
         <w:rPr>
           <w:rFonts w:asciiTheme="majorHAnsi" w:hAnsiTheme="majorHAnsi" w:cstheme="majorHAnsi"/>
           <w:sz w:val="24"/>
@@ -2858,6 +2762,7 @@
     <w:p>
       <w:pPr>
         <w:spacing w:before="40" w:after="40" w:line="240" w:lineRule="auto"/>
+        <w:jc w:val="both"/>
         <w:rPr>
           <w:rFonts w:asciiTheme="majorHAnsi" w:hAnsiTheme="majorHAnsi" w:cstheme="majorHAnsi"/>
           <w:sz w:val="24"/>
@@ -2881,6 +2786,7 @@
           <w:numId w:val="2"/>
         </w:numPr>
         <w:spacing w:before="40" w:after="40" w:line="240" w:lineRule="auto"/>
+        <w:jc w:val="both"/>
         <w:rPr>
           <w:rFonts w:asciiTheme="majorHAnsi" w:hAnsiTheme="majorHAnsi" w:cstheme="majorHAnsi"/>
           <w:sz w:val="24"/>
@@ -2936,6 +2842,7 @@
           <w:numId w:val="1"/>
         </w:numPr>
         <w:spacing w:before="40" w:after="40" w:line="240" w:lineRule="auto"/>
+        <w:jc w:val="both"/>
         <w:rPr>
           <w:rFonts w:asciiTheme="majorHAnsi" w:hAnsiTheme="majorHAnsi" w:cstheme="majorHAnsi"/>
           <w:sz w:val="24"/>
@@ -2991,6 +2898,7 @@
           <w:numId w:val="1"/>
         </w:numPr>
         <w:spacing w:before="40" w:after="40" w:line="240" w:lineRule="auto"/>
+        <w:jc w:val="both"/>
         <w:rPr>
           <w:rFonts w:asciiTheme="majorHAnsi" w:hAnsiTheme="majorHAnsi" w:cstheme="majorHAnsi"/>
           <w:sz w:val="24"/>
@@ -3046,6 +2954,7 @@
           <w:numId w:val="1"/>
         </w:numPr>
         <w:spacing w:before="40" w:after="40" w:line="240" w:lineRule="auto"/>
+        <w:jc w:val="both"/>
         <w:rPr>
           <w:rFonts w:asciiTheme="majorHAnsi" w:hAnsiTheme="majorHAnsi" w:cstheme="majorHAnsi"/>
           <w:sz w:val="24"/>
@@ -3085,6 +2994,7 @@
           <w:numId w:val="1"/>
         </w:numPr>
         <w:spacing w:before="40" w:after="40" w:line="240" w:lineRule="auto"/>
+        <w:jc w:val="both"/>
         <w:rPr>
           <w:rFonts w:asciiTheme="majorHAnsi" w:hAnsiTheme="majorHAnsi" w:cstheme="majorHAnsi"/>
           <w:sz w:val="24"/>
@@ -3165,6 +3075,7 @@
           <w:numId w:val="1"/>
         </w:numPr>
         <w:spacing w:before="40" w:after="40" w:line="240" w:lineRule="auto"/>
+        <w:jc w:val="both"/>
         <w:rPr>
           <w:rFonts w:asciiTheme="majorHAnsi" w:hAnsiTheme="majorHAnsi" w:cstheme="majorHAnsi"/>
           <w:sz w:val="24"/>
@@ -3260,6 +3171,7 @@
           <w:numId w:val="1"/>
         </w:numPr>
         <w:spacing w:before="40" w:after="40" w:line="240" w:lineRule="auto"/>
+        <w:jc w:val="both"/>
         <w:rPr>
           <w:rFonts w:asciiTheme="majorHAnsi" w:hAnsiTheme="majorHAnsi" w:cstheme="majorHAnsi"/>
           <w:sz w:val="24"/>
@@ -3295,6 +3207,7 @@
       <w:pPr>
         <w:spacing w:before="40" w:after="40" w:line="240" w:lineRule="auto"/>
         <w:ind w:firstLine="709"/>
+        <w:jc w:val="both"/>
         <w:rPr>
           <w:rFonts w:asciiTheme="majorHAnsi" w:hAnsiTheme="majorHAnsi" w:cstheme="majorHAnsi"/>
           <w:sz w:val="24"/>
@@ -3322,6 +3235,7 @@
       <w:pPr>
         <w:spacing w:before="40" w:after="40" w:line="240" w:lineRule="auto"/>
         <w:ind w:firstLine="709"/>
+        <w:jc w:val="both"/>
         <w:rPr>
           <w:rFonts w:asciiTheme="majorHAnsi" w:hAnsiTheme="majorHAnsi" w:cstheme="majorHAnsi"/>
           <w:sz w:val="24"/>
@@ -3341,6 +3255,7 @@
       <w:pPr>
         <w:spacing w:before="40" w:after="40" w:line="240" w:lineRule="auto"/>
         <w:ind w:firstLine="709"/>
+        <w:jc w:val="both"/>
         <w:rPr>
           <w:rFonts w:asciiTheme="majorHAnsi" w:hAnsiTheme="majorHAnsi" w:cstheme="majorHAnsi"/>
           <w:sz w:val="24"/>
@@ -3400,6 +3315,7 @@
       <w:pPr>
         <w:spacing w:before="40" w:after="40" w:line="240" w:lineRule="auto"/>
         <w:ind w:firstLine="709"/>
+        <w:jc w:val="both"/>
         <w:rPr>
           <w:rFonts w:asciiTheme="majorHAnsi" w:hAnsiTheme="majorHAnsi" w:cstheme="majorHAnsi"/>
           <w:sz w:val="24"/>
@@ -3491,6 +3407,7 @@
       <w:pPr>
         <w:spacing w:before="40" w:after="40" w:line="240" w:lineRule="auto"/>
         <w:ind w:firstLine="709"/>
+        <w:jc w:val="both"/>
         <w:rPr>
           <w:rFonts w:asciiTheme="majorHAnsi" w:hAnsiTheme="majorHAnsi" w:cstheme="majorHAnsi"/>
           <w:sz w:val="24"/>
@@ -3525,17 +3442,18 @@
     <w:p>
       <w:pPr>
         <w:spacing w:before="40" w:after="40" w:line="240" w:lineRule="auto"/>
-        <w:rPr>
-          <w:rFonts w:asciiTheme="majorHAnsi" w:hAnsiTheme="majorHAnsi" w:cstheme="majorHAnsi"/>
-          <w:sz w:val="24"/>
-          <w:szCs w:val="24"/>
-        </w:rPr>
-      </w:pPr>
-    </w:p>
-    <w:p>
-      <w:pPr>
-        <w:spacing w:before="40" w:after="40" w:line="240" w:lineRule="auto"/>
-        <w:jc w:val="center"/>
+        <w:jc w:val="both"/>
+        <w:rPr>
+          <w:rFonts w:asciiTheme="majorHAnsi" w:hAnsiTheme="majorHAnsi" w:cstheme="majorHAnsi"/>
+          <w:sz w:val="24"/>
+          <w:szCs w:val="24"/>
+        </w:rPr>
+      </w:pPr>
+    </w:p>
+    <w:p>
+      <w:pPr>
+        <w:spacing w:before="40" w:after="40" w:line="240" w:lineRule="auto"/>
+        <w:jc w:val="both"/>
         <w:rPr>
           <w:rFonts w:asciiTheme="majorHAnsi" w:hAnsiTheme="majorHAnsi" w:cstheme="majorHAnsi"/>
           <w:sz w:val="24"/>
@@ -3550,7 +3468,7 @@
           <w:szCs w:val="24"/>
         </w:rPr>
         <w:drawing>
-          <wp:inline distT="0" distB="0" distL="0" distR="0" wp14:anchorId="70562109" wp14:editId="71C188F1">
+          <wp:inline distT="0" distB="0" distL="0" distR="0" wp14:anchorId="70562109" wp14:editId="59286DDA">
             <wp:extent cx="4572000" cy="1981200"/>
             <wp:effectExtent l="0" t="0" r="0" b="0"/>
             <wp:docPr id="391494164" name="Imagem 391494164"/>
@@ -3642,13 +3560,6 @@
           <w:szCs w:val="24"/>
         </w:rPr>
         <w:tab/>
-      </w:r>
-      <w:r>
-        <w:rPr>
-          <w:rFonts w:asciiTheme="majorHAnsi" w:eastAsia="Simplon Mono" w:hAnsiTheme="majorHAnsi" w:cstheme="majorHAnsi"/>
-          <w:sz w:val="24"/>
-          <w:szCs w:val="24"/>
-        </w:rPr>
         <w:t xml:space="preserve">Na etapa final do projeto </w:t>
       </w:r>
       <w:proofErr w:type="spellStart"/>
@@ -3658,15 +3569,7 @@
           <w:sz w:val="24"/>
           <w:szCs w:val="24"/>
         </w:rPr>
-        <w:t>Lumus</w:t>
-      </w:r>
-      <w:r>
-        <w:rPr>
-          <w:rFonts w:asciiTheme="majorHAnsi" w:eastAsia="Simplon Mono" w:hAnsiTheme="majorHAnsi" w:cstheme="majorHAnsi"/>
-          <w:sz w:val="24"/>
-          <w:szCs w:val="24"/>
-        </w:rPr>
-        <w:t>Save</w:t>
+        <w:t>LumusSave</w:t>
       </w:r>
       <w:proofErr w:type="spellEnd"/>
       <w:r>
@@ -3821,15 +3724,7 @@
           <w:sz w:val="24"/>
           <w:szCs w:val="24"/>
         </w:rPr>
-        <w:t>Lumus</w:t>
-      </w:r>
-      <w:r>
-        <w:rPr>
-          <w:rFonts w:asciiTheme="majorHAnsi" w:eastAsia="Calibri" w:hAnsiTheme="majorHAnsi" w:cstheme="majorHAnsi"/>
-          <w:sz w:val="24"/>
-          <w:szCs w:val="24"/>
-        </w:rPr>
-        <w:t>Sense</w:t>
+        <w:t>LumusSense</w:t>
       </w:r>
       <w:proofErr w:type="spellEnd"/>
       <w:r>
@@ -4336,6 +4231,7 @@
           <w:numId w:val="9"/>
         </w:numPr>
         <w:spacing w:before="40" w:after="40" w:line="240" w:lineRule="auto"/>
+        <w:jc w:val="both"/>
         <w:rPr>
           <w:rFonts w:asciiTheme="majorHAnsi" w:hAnsiTheme="majorHAnsi" w:cstheme="majorHAnsi"/>
           <w:sz w:val="24"/>
@@ -4361,6 +4257,7 @@
           <w:numId w:val="9"/>
         </w:numPr>
         <w:spacing w:before="40" w:after="40" w:line="240" w:lineRule="auto"/>
+        <w:jc w:val="both"/>
         <w:rPr>
           <w:rFonts w:asciiTheme="majorHAnsi" w:hAnsiTheme="majorHAnsi" w:cstheme="majorHAnsi"/>
           <w:sz w:val="24"/>
@@ -4386,6 +4283,7 @@
           <w:numId w:val="9"/>
         </w:numPr>
         <w:spacing w:before="40" w:after="40" w:line="240" w:lineRule="auto"/>
+        <w:jc w:val="both"/>
         <w:rPr>
           <w:rFonts w:asciiTheme="majorHAnsi" w:hAnsiTheme="majorHAnsi" w:cstheme="majorHAnsi"/>
           <w:sz w:val="24"/>
@@ -4429,6 +4327,7 @@
           <w:numId w:val="9"/>
         </w:numPr>
         <w:spacing w:before="40" w:after="40" w:line="240" w:lineRule="auto"/>
+        <w:jc w:val="both"/>
         <w:rPr>
           <w:rFonts w:asciiTheme="majorHAnsi" w:hAnsiTheme="majorHAnsi" w:cstheme="majorBidi"/>
           <w:sz w:val="24"/>

</xml_diff>